<commit_message>
Added worlkload and difficulty ratings into the code
</commit_message>
<xml_diff>
--- a/distribution/manual.docx
+++ b/distribution/manual.docx
@@ -145,14 +145,22 @@
         <w:rPr>
           <w:b/>
         </w:rPr>
-        <w:t>evaluations/</w:t>
-      </w:r>
+        <w:t>distribution</w:t>
+      </w:r>
+      <w:r>
+        <w:rPr>
+          <w:b/>
+        </w:rPr>
+        <w:t>/</w:t>
+      </w:r>
+      <w:proofErr w:type="spellStart"/>
       <w:r>
         <w:rPr>
           <w:b/>
         </w:rPr>
         <w:t>to_scan</w:t>
       </w:r>
+      <w:proofErr w:type="spellEnd"/>
     </w:p>
     <w:p>
       <w:pPr>
@@ -239,18 +247,27 @@
       <w:r>
         <w:t xml:space="preserve">unning: </w:t>
       </w:r>
+      <w:proofErr w:type="spellStart"/>
       <w:r>
         <w:rPr>
           <w:b/>
           <w:bCs/>
         </w:rPr>
-        <w:t>setwd(</w:t>
-      </w:r>
+        <w:t>setwd</w:t>
+      </w:r>
+      <w:proofErr w:type="spellEnd"/>
       <w:r>
         <w:rPr>
           <w:b/>
           <w:bCs/>
         </w:rPr>
+        <w:t>(</w:t>
+      </w:r>
+      <w:r>
+        <w:rPr>
+          <w:b/>
+          <w:bCs/>
+        </w:rPr>
         <w:t>“</w:t>
       </w:r>
       <w:r>
@@ -258,7 +275,23 @@
           <w:b/>
           <w:bCs/>
         </w:rPr>
-        <w:t>[path_to_folder]/distribution</w:t>
+        <w:t>[</w:t>
+      </w:r>
+      <w:proofErr w:type="spellStart"/>
+      <w:r>
+        <w:rPr>
+          <w:b/>
+          <w:bCs/>
+        </w:rPr>
+        <w:t>path_to_folder</w:t>
+      </w:r>
+      <w:proofErr w:type="spellEnd"/>
+      <w:r>
+        <w:rPr>
+          <w:b/>
+          <w:bCs/>
+        </w:rPr>
+        <w:t>]/distribution</w:t>
       </w:r>
       <w:r>
         <w:rPr>
@@ -383,7 +416,15 @@
         </w:rPr>
       </w:pPr>
       <w:r>
-        <w:t>Go to File &gt; Change dir and look for the distribution folder. Once you find it, click on OK</w:t>
+        <w:t xml:space="preserve">Go to File &gt; Change </w:t>
+      </w:r>
+      <w:proofErr w:type="spellStart"/>
+      <w:r>
+        <w:t>dir</w:t>
+      </w:r>
+      <w:proofErr w:type="spellEnd"/>
+      <w:r>
+        <w:t xml:space="preserve"> and look for the distribution folder. Once you find it, click on OK</w:t>
       </w:r>
     </w:p>
     <w:p>
@@ -464,7 +505,21 @@
         <w:rPr>
           <w:b/>
         </w:rPr>
-        <w:t>source("evaluation_script.R")</w:t>
+        <w:t>source("</w:t>
+      </w:r>
+      <w:proofErr w:type="spellStart"/>
+      <w:r>
+        <w:rPr>
+          <w:b/>
+        </w:rPr>
+        <w:t>evaluation_script.R</w:t>
+      </w:r>
+      <w:proofErr w:type="spellEnd"/>
+      <w:r>
+        <w:rPr>
+          <w:b/>
+        </w:rPr>
+        <w:t>")</w:t>
       </w:r>
       <w:r>
         <w:rPr>
@@ -561,11 +616,19 @@
       <w:r>
         <w:t xml:space="preserve">To start the scanning process write </w:t>
       </w:r>
-      <w:r>
-        <w:rPr>
-          <w:b/>
-        </w:rPr>
-        <w:t>extract_information()</w:t>
+      <w:proofErr w:type="spellStart"/>
+      <w:r>
+        <w:rPr>
+          <w:b/>
+        </w:rPr>
+        <w:t>extract_information</w:t>
+      </w:r>
+      <w:proofErr w:type="spellEnd"/>
+      <w:r>
+        <w:rPr>
+          <w:b/>
+        </w:rPr>
+        <w:t>()</w:t>
       </w:r>
       <w:r>
         <w:t xml:space="preserve"> and press enter.</w:t>
@@ -584,7 +647,15 @@
         <w:t>Write the name of the file to scan.</w:t>
       </w:r>
       <w:r>
-        <w:t xml:space="preserve"> In my case, the pdf file is named spring20. Note that the program assumes that pdf is searchable. If this is not the case, you need to run the pdf though Acrobats’s  OCR first.</w:t>
+        <w:t xml:space="preserve"> In my case, the pdf file is named spring20. Note that the program assumes that pdf is searchable. If this is not the case, you need to run the pdf though </w:t>
+      </w:r>
+      <w:proofErr w:type="spellStart"/>
+      <w:r>
+        <w:t>Acrobats’s</w:t>
+      </w:r>
+      <w:proofErr w:type="spellEnd"/>
+      <w:r>
+        <w:t xml:space="preserve">  OCR first.</w:t>
       </w:r>
     </w:p>
     <w:p>
@@ -725,13 +796,53 @@
         <w:t xml:space="preserve"> file</w:t>
       </w:r>
       <w:r>
-        <w:t xml:space="preserve">, the program will the program will create a bunch of png files in the folder to_scan. There’s one png file for each page of the </w:t>
+        <w:t xml:space="preserve">, the program will the program will create a bunch of </w:t>
+      </w:r>
+      <w:proofErr w:type="spellStart"/>
+      <w:r>
+        <w:t>png</w:t>
+      </w:r>
+      <w:proofErr w:type="spellEnd"/>
+      <w:r>
+        <w:t xml:space="preserve"> files in the folder </w:t>
+      </w:r>
+      <w:proofErr w:type="spellStart"/>
+      <w:r>
+        <w:t>to_scan</w:t>
+      </w:r>
+      <w:proofErr w:type="spellEnd"/>
+      <w:r>
+        <w:t xml:space="preserve">. There’s one </w:t>
+      </w:r>
+      <w:proofErr w:type="spellStart"/>
+      <w:r>
+        <w:t>png</w:t>
+      </w:r>
+      <w:proofErr w:type="spellEnd"/>
+      <w:r>
+        <w:t xml:space="preserve"> file for each page of the </w:t>
       </w:r>
       <w:r>
         <w:t>pdf</w:t>
       </w:r>
       <w:r>
-        <w:t>. These png files are used to extract the course section. The program will inform on the progress of the pdf to png file conversion.</w:t>
+        <w:t xml:space="preserve">. These </w:t>
+      </w:r>
+      <w:proofErr w:type="spellStart"/>
+      <w:r>
+        <w:t>png</w:t>
+      </w:r>
+      <w:proofErr w:type="spellEnd"/>
+      <w:r>
+        <w:t xml:space="preserve"> files are used to extract the course section. The program will inform on the progress of the pdf to </w:t>
+      </w:r>
+      <w:proofErr w:type="spellStart"/>
+      <w:r>
+        <w:t>png</w:t>
+      </w:r>
+      <w:proofErr w:type="spellEnd"/>
+      <w:r>
+        <w:t xml:space="preserve"> file conversion.</w:t>
       </w:r>
     </w:p>
     <w:p>
@@ -791,14 +902,31 @@
         <w:jc w:val="both"/>
       </w:pPr>
       <w:r>
-        <w:t xml:space="preserve">If the png files already exist (because for whatever reason this is the second time you are scanning a file), you can speed up the process by running </w:t>
-      </w:r>
+        <w:t xml:space="preserve">If the </w:t>
+      </w:r>
+      <w:proofErr w:type="spellStart"/>
+      <w:r>
+        <w:t>png</w:t>
+      </w:r>
+      <w:proofErr w:type="spellEnd"/>
+      <w:r>
+        <w:t xml:space="preserve"> files already exist (because for whatever reason this is the second time you are scanning a file), you can speed up the process by running </w:t>
+      </w:r>
+      <w:proofErr w:type="spellStart"/>
       <w:r>
         <w:rPr>
           <w:b/>
           <w:bCs/>
         </w:rPr>
-        <w:t>extract_information(convert=FALSE)</w:t>
+        <w:t>extract_information</w:t>
+      </w:r>
+      <w:proofErr w:type="spellEnd"/>
+      <w:r>
+        <w:rPr>
+          <w:b/>
+          <w:bCs/>
+        </w:rPr>
+        <w:t>(convert=FALSE)</w:t>
       </w:r>
     </w:p>
     <w:p>

</xml_diff>